<commit_message>
syllabus updated, week-1-6 notes updated
</commit_message>
<xml_diff>
--- a/docs/week-1-intro/ce205-week-1-intro.md_word.docx
+++ b/docs/week-1-intro/ce205-week-1-intro.md_word.docx
@@ -85,7 +85,7 @@
         <w:pStyle w:val="Date"/>
       </w:pPr>
     </w:p>
-    <w:bookmarkStart w:id="20" w:name="ce205-data-structures"/>
+    <w:bookmarkStart w:id="62" w:name="ce205-data-structures"/>
     <w:p>
       <w:pPr>
         <w:pStyle w:val="Heading1"/>
@@ -94,20 +94,19 @@
         <w:t xml:space="preserve">CE205 Data Structures</w:t>
       </w:r>
     </w:p>
-    <w:bookmarkEnd w:id="20"/>
-    <w:bookmarkStart w:id="42" w:name="week-1"/>
-    <w:p>
-      <w:pPr>
-        <w:pStyle w:val="Heading1"/>
+    <w:bookmarkStart w:id="25" w:name="week-1"/>
+    <w:p>
+      <w:pPr>
+        <w:pStyle w:val="Heading2"/>
       </w:pPr>
       <w:r>
         <w:t xml:space="preserve">Week-1</w:t>
       </w:r>
     </w:p>
-    <w:bookmarkStart w:id="24" w:name="X7651fcf07786c502ca975149f0a015bd37089df"/>
-    <w:p>
-      <w:pPr>
-        <w:pStyle w:val="Heading3"/>
+    <w:bookmarkStart w:id="23" w:name="X7651fcf07786c502ca975149f0a015bd37089df"/>
+    <w:p>
+      <w:pPr>
+        <w:pStyle w:val="Heading4"/>
       </w:pPr>
       <w:r>
         <w:t xml:space="preserve">Course Plan and Communication, Course Plan and Communication, Introduction to Linear &amp; Non-Linear Data Structure and Performance Analysis, Implementing Pointer and Objects for Data and Variables Basic of ASN.1 / BER TLV / PER TLV</w:t>
@@ -123,7 +122,7 @@
       <w:r>
         <w:t xml:space="preserve"> </w:t>
       </w:r>
-      <w:hyperlink r:id="rId21">
+      <w:hyperlink r:id="rId20">
         <w:r>
           <w:rPr>
             <w:rStyle w:val="Hyperlink"/>
@@ -137,7 +136,7 @@
       <w:r>
         <w:t xml:space="preserve"> </w:t>
       </w:r>
-      <w:hyperlink r:id="rId22">
+      <w:hyperlink r:id="rId21">
         <w:r>
           <w:rPr>
             <w:rStyle w:val="Hyperlink"/>
@@ -151,7 +150,7 @@
       <w:r>
         <w:t xml:space="preserve"> </w:t>
       </w:r>
-      <w:hyperlink r:id="rId23">
+      <w:hyperlink r:id="rId22">
         <w:r>
           <w:rPr>
             <w:rStyle w:val="Hyperlink"/>
@@ -167,8 +166,110 @@
         </w:pict>
       </w:r>
     </w:p>
+    <w:bookmarkEnd w:id="23"/>
+    <w:bookmarkStart w:id="24" w:name="outline"/>
+    <w:p>
+      <w:pPr>
+        <w:pStyle w:val="Heading3"/>
+      </w:pPr>
+      <w:r>
+        <w:t xml:space="preserve">Outline</w:t>
+      </w:r>
+    </w:p>
+    <w:p>
+      <w:pPr>
+        <w:numPr>
+          <w:ilvl w:val="0"/>
+          <w:numId w:val="1001"/>
+        </w:numPr>
+        <w:pStyle w:val="Compact"/>
+      </w:pPr>
+      <w:r>
+        <w:t xml:space="preserve">Data States</w:t>
+      </w:r>
+    </w:p>
+    <w:p>
+      <w:pPr>
+        <w:numPr>
+          <w:ilvl w:val="0"/>
+          <w:numId w:val="1001"/>
+        </w:numPr>
+        <w:pStyle w:val="Compact"/>
+      </w:pPr>
+      <w:r>
+        <w:t xml:space="preserve">Data Structure Metrics</w:t>
+      </w:r>
+    </w:p>
+    <w:p>
+      <w:pPr>
+        <w:numPr>
+          <w:ilvl w:val="0"/>
+          <w:numId w:val="1001"/>
+        </w:numPr>
+        <w:pStyle w:val="Compact"/>
+      </w:pPr>
+      <w:r>
+        <w:t xml:space="preserve">Data Mapping</w:t>
+      </w:r>
+    </w:p>
+    <w:p>
+      <w:pPr>
+        <w:numPr>
+          <w:ilvl w:val="0"/>
+          <w:numId w:val="1001"/>
+        </w:numPr>
+        <w:pStyle w:val="Compact"/>
+      </w:pPr>
+      <w:r>
+        <w:t xml:space="preserve">Data Structure Selection</w:t>
+      </w:r>
+    </w:p>
+    <w:p>
+      <w:pPr>
+        <w:numPr>
+          <w:ilvl w:val="0"/>
+          <w:numId w:val="1001"/>
+        </w:numPr>
+        <w:pStyle w:val="Compact"/>
+      </w:pPr>
+      <w:r>
+        <w:t xml:space="preserve">Data Structure References</w:t>
+      </w:r>
+    </w:p>
+    <w:p>
+      <w:pPr>
+        <w:numPr>
+          <w:ilvl w:val="0"/>
+          <w:numId w:val="1001"/>
+        </w:numPr>
+        <w:pStyle w:val="Compact"/>
+      </w:pPr>
+      <w:r>
+        <w:t xml:space="preserve">Industrial Data Standards (ASN.1,BER-TLV,etc.)</w:t>
+      </w:r>
+    </w:p>
+    <w:p>
+      <w:pPr>
+        <w:numPr>
+          <w:ilvl w:val="0"/>
+          <w:numId w:val="1001"/>
+        </w:numPr>
+        <w:pStyle w:val="Compact"/>
+      </w:pPr>
+      <w:r>
+        <w:t xml:space="preserve">Trends (Open API, 5G Systems etc.)</w:t>
+      </w:r>
+    </w:p>
+    <w:p>
+      <w:r>
+        <w:pict>
+          <v:rect style="width:0;height:1.5pt" o:hralign="center" o:hrstd="t" o:hr="t"/>
+        </w:pict>
+      </w:r>
+    </w:p>
     <w:bookmarkEnd w:id="24"/>
-    <w:bookmarkStart w:id="41" w:name="introduction-to-data-structures"/>
+    <w:bookmarkEnd w:id="25"/>
+    <w:bookmarkStart w:id="61" w:name="introduction-to-data-structures"/>
     <w:p>
       <w:pPr>
         <w:pStyle w:val="Heading2"/>
@@ -178,26 +279,42 @@
       </w:r>
     </w:p>
     <w:p>
-      <w:pPr>
-        <w:pStyle w:val="FirstParagraph"/>
+      <w:r>
+        <w:pict>
+          <v:rect style="width:0;height:1.5pt" o:hralign="center" o:hrstd="t" o:hr="t"/>
+        </w:pict>
+      </w:r>
+    </w:p>
+    <w:bookmarkStart w:id="29" w:name="data-states"/>
+    <w:p>
+      <w:pPr>
+        <w:pStyle w:val="Heading3"/>
+      </w:pPr>
+      <w:r>
+        <w:t xml:space="preserve">Data States</w:t>
+      </w:r>
+    </w:p>
+    <w:p>
+      <w:pPr>
+        <w:pStyle w:val="CaptionedFigure"/>
       </w:pPr>
       <w:r>
         <w:drawing>
           <wp:inline>
             <wp:extent cx="5334000" cy="2606992"/>
             <wp:effectExtent b="0" l="0" r="0" t="0"/>
-            <wp:docPr descr="" title="" id="26" name="Picture"/>
+            <wp:docPr descr="center width:900px" title="" id="27" name="Picture"/>
             <a:graphic>
               <a:graphicData uri="http://schemas.openxmlformats.org/drawingml/2006/picture">
                 <pic:pic>
                   <pic:nvPicPr>
-                    <pic:cNvPr descr="https://lh4.googleusercontent.com/3kPUGkXoRyDKUZ-XG3I94EHvhwd8sqr2GjrCTV69Qj6UdezTirzRYh3-bgthUThwdJcxFxXLMnMIK60_tJZgObLVpjNTDswjx3He9tBBqtjj6PVpnxv5roky86klIVqglHVVDvlf" id="27" name="Picture"/>
+                    <pic:cNvPr descr="https://lh4.googleusercontent.com/3kPUGkXoRyDKUZ-XG3I94EHvhwd8sqr2GjrCTV69Qj6UdezTirzRYh3-bgthUThwdJcxFxXLMnMIK60_tJZgObLVpjNTDswjx3He9tBBqtjj6PVpnxv5roky86klIVqglHVVDvlf" id="28" name="Picture"/>
                     <pic:cNvPicPr>
                       <a:picLocks noChangeArrowheads="1" noChangeAspect="1"/>
                     </pic:cNvPicPr>
                   </pic:nvPicPr>
                   <pic:blipFill>
-                    <a:blip r:embed="rId25"/>
+                    <a:blip r:embed="rId26"/>
                     <a:stretch>
                       <a:fillRect/>
                     </a:stretch>
@@ -225,12 +342,30 @@
       </w:r>
     </w:p>
     <w:p>
+      <w:pPr>
+        <w:pStyle w:val="ImageCaption"/>
+      </w:pPr>
+      <w:r>
+        <w:t xml:space="preserve">center width:900px</w:t>
+      </w:r>
+    </w:p>
+    <w:p>
       <w:r>
         <w:pict>
           <v:rect style="width:0;height:1.5pt" o:hralign="center" o:hrstd="t" o:hr="t"/>
         </w:pict>
       </w:r>
     </w:p>
+    <w:bookmarkEnd w:id="29"/>
+    <w:bookmarkStart w:id="33" w:name="data-states-1"/>
+    <w:p>
+      <w:pPr>
+        <w:pStyle w:val="Heading3"/>
+      </w:pPr>
+      <w:r>
+        <w:t xml:space="preserve">Data States</w:t>
+      </w:r>
+    </w:p>
     <w:p>
       <w:pPr>
         <w:pStyle w:val="FirstParagraph"/>
@@ -243,11 +378,11 @@
       <w:pPr>
         <w:numPr>
           <w:ilvl w:val="0"/>
-          <w:numId w:val="1001"/>
-        </w:numPr>
-        <w:pStyle w:val="Compact"/>
-      </w:pPr>
-      <w:hyperlink r:id="rId28">
+          <w:numId w:val="1002"/>
+        </w:numPr>
+        <w:pStyle w:val="Compact"/>
+      </w:pPr>
+      <w:hyperlink r:id="rId30">
         <w:r>
           <w:rPr>
             <w:rStyle w:val="Hyperlink"/>
@@ -268,11 +403,11 @@
       <w:pPr>
         <w:numPr>
           <w:ilvl w:val="0"/>
-          <w:numId w:val="1002"/>
-        </w:numPr>
-        <w:pStyle w:val="Compact"/>
-      </w:pPr>
-      <w:hyperlink r:id="rId29">
+          <w:numId w:val="1003"/>
+        </w:numPr>
+        <w:pStyle w:val="Compact"/>
+      </w:pPr>
+      <w:hyperlink r:id="rId31">
         <w:r>
           <w:rPr>
             <w:rStyle w:val="Hyperlink"/>
@@ -293,11 +428,11 @@
       <w:pPr>
         <w:numPr>
           <w:ilvl w:val="0"/>
-          <w:numId w:val="1003"/>
-        </w:numPr>
-        <w:pStyle w:val="Compact"/>
-      </w:pPr>
-      <w:hyperlink r:id="rId30">
+          <w:numId w:val="1004"/>
+        </w:numPr>
+        <w:pStyle w:val="Compact"/>
+      </w:pPr>
+      <w:hyperlink r:id="rId32">
         <w:r>
           <w:rPr>
             <w:rStyle w:val="Hyperlink"/>
@@ -313,6 +448,16 @@
         </w:pict>
       </w:r>
     </w:p>
+    <w:bookmarkEnd w:id="33"/>
+    <w:bookmarkStart w:id="37" w:name="data-structure-metrics"/>
+    <w:p>
+      <w:pPr>
+        <w:pStyle w:val="Heading3"/>
+      </w:pPr>
+      <w:r>
+        <w:t xml:space="preserve">Data Structure Metrics</w:t>
+      </w:r>
+    </w:p>
     <w:p>
       <w:pPr>
         <w:pStyle w:val="FirstParagraph"/>
@@ -325,11 +470,11 @@
       <w:pPr>
         <w:numPr>
           <w:ilvl w:val="0"/>
-          <w:numId w:val="1004"/>
-        </w:numPr>
-        <w:pStyle w:val="Compact"/>
-      </w:pPr>
-      <w:hyperlink r:id="rId31">
+          <w:numId w:val="1005"/>
+        </w:numPr>
+        <w:pStyle w:val="Compact"/>
+      </w:pPr>
+      <w:hyperlink r:id="rId34">
         <w:r>
           <w:rPr>
             <w:rStyle w:val="Hyperlink"/>
@@ -350,11 +495,11 @@
       <w:pPr>
         <w:numPr>
           <w:ilvl w:val="0"/>
-          <w:numId w:val="1005"/>
-        </w:numPr>
-        <w:pStyle w:val="Compact"/>
-      </w:pPr>
-      <w:hyperlink r:id="rId32">
+          <w:numId w:val="1006"/>
+        </w:numPr>
+        <w:pStyle w:val="Compact"/>
+      </w:pPr>
+      <w:hyperlink r:id="rId35">
         <w:r>
           <w:rPr>
             <w:rStyle w:val="Hyperlink"/>
@@ -375,11 +520,11 @@
       <w:pPr>
         <w:numPr>
           <w:ilvl w:val="0"/>
-          <w:numId w:val="1006"/>
-        </w:numPr>
-        <w:pStyle w:val="Compact"/>
-      </w:pPr>
-      <w:hyperlink r:id="rId33">
+          <w:numId w:val="1007"/>
+        </w:numPr>
+        <w:pStyle w:val="Compact"/>
+      </w:pPr>
+      <w:hyperlink r:id="rId36">
         <w:r>
           <w:rPr>
             <w:rStyle w:val="Hyperlink"/>
@@ -395,6 +540,16 @@
         </w:pict>
       </w:r>
     </w:p>
+    <w:bookmarkEnd w:id="37"/>
+    <w:bookmarkStart w:id="39" w:name="data-mapping"/>
+    <w:p>
+      <w:pPr>
+        <w:pStyle w:val="Heading3"/>
+      </w:pPr>
+      <w:r>
+        <w:t xml:space="preserve">Data Mapping</w:t>
+      </w:r>
+    </w:p>
     <w:p>
       <w:pPr>
         <w:pStyle w:val="FirstParagraph"/>
@@ -407,11 +562,11 @@
       <w:pPr>
         <w:numPr>
           <w:ilvl w:val="0"/>
-          <w:numId w:val="1007"/>
-        </w:numPr>
-        <w:pStyle w:val="Compact"/>
-      </w:pPr>
-      <w:hyperlink r:id="rId34">
+          <w:numId w:val="1008"/>
+        </w:numPr>
+        <w:pStyle w:val="Compact"/>
+      </w:pPr>
+      <w:hyperlink r:id="rId38">
         <w:r>
           <w:rPr>
             <w:rStyle w:val="Hyperlink"/>
@@ -427,6 +582,16 @@
         </w:pict>
       </w:r>
     </w:p>
+    <w:bookmarkEnd w:id="39"/>
+    <w:bookmarkStart w:id="42" w:name="data-structure-selection"/>
+    <w:p>
+      <w:pPr>
+        <w:pStyle w:val="Heading3"/>
+      </w:pPr>
+      <w:r>
+        <w:t xml:space="preserve">Data Structure Selection</w:t>
+      </w:r>
+    </w:p>
     <w:p>
       <w:pPr>
         <w:pStyle w:val="FirstParagraph"/>
@@ -439,10 +604,10 @@
       <w:pPr>
         <w:numPr>
           <w:ilvl w:val="0"/>
-          <w:numId w:val="1008"/>
-        </w:numPr>
-      </w:pPr>
-      <w:hyperlink r:id="rId35">
+          <w:numId w:val="1009"/>
+        </w:numPr>
+      </w:pPr>
+      <w:hyperlink r:id="rId40">
         <w:r>
           <w:rPr>
             <w:rStyle w:val="Hyperlink"/>
@@ -455,10 +620,10 @@
       <w:pPr>
         <w:numPr>
           <w:ilvl w:val="0"/>
-          <w:numId w:val="1008"/>
-        </w:numPr>
-      </w:pPr>
-      <w:hyperlink r:id="rId36">
+          <w:numId w:val="1009"/>
+        </w:numPr>
+      </w:pPr>
+      <w:hyperlink r:id="rId41">
         <w:r>
           <w:rPr>
             <w:rStyle w:val="Hyperlink"/>
@@ -474,6 +639,16 @@
         </w:pict>
       </w:r>
     </w:p>
+    <w:bookmarkEnd w:id="42"/>
+    <w:bookmarkStart w:id="45" w:name="data-structure-references"/>
+    <w:p>
+      <w:pPr>
+        <w:pStyle w:val="Heading3"/>
+      </w:pPr>
+      <w:r>
+        <w:t xml:space="preserve">Data Structure References</w:t>
+      </w:r>
+    </w:p>
     <w:p>
       <w:pPr>
         <w:pStyle w:val="FirstParagraph"/>
@@ -486,7 +661,7 @@
       <w:pPr>
         <w:numPr>
           <w:ilvl w:val="0"/>
-          <w:numId w:val="1009"/>
+          <w:numId w:val="1010"/>
         </w:numPr>
       </w:pPr>
       <w:r>
@@ -495,7 +670,7 @@
       <w:r>
         <w:t xml:space="preserve"> </w:t>
       </w:r>
-      <w:hyperlink r:id="rId37">
+      <w:hyperlink r:id="rId43">
         <w:r>
           <w:rPr>
             <w:rStyle w:val="Hyperlink"/>
@@ -508,10 +683,10 @@
       <w:pPr>
         <w:numPr>
           <w:ilvl w:val="0"/>
-          <w:numId w:val="1009"/>
-        </w:numPr>
-      </w:pPr>
-      <w:hyperlink r:id="rId38">
+          <w:numId w:val="1010"/>
+        </w:numPr>
+      </w:pPr>
+      <w:hyperlink r:id="rId44">
         <w:r>
           <w:rPr>
             <w:rStyle w:val="Hyperlink"/>
@@ -527,11 +702,21 @@
         </w:pict>
       </w:r>
     </w:p>
-    <w:p>
-      <w:pPr>
-        <w:numPr>
-          <w:ilvl w:val="0"/>
-          <w:numId w:val="1010"/>
+    <w:bookmarkEnd w:id="45"/>
+    <w:bookmarkStart w:id="48" w:name="industrial-data-standards"/>
+    <w:p>
+      <w:pPr>
+        <w:pStyle w:val="Heading3"/>
+      </w:pPr>
+      <w:r>
+        <w:t xml:space="preserve">Industrial Data Standards</w:t>
+      </w:r>
+    </w:p>
+    <w:p>
+      <w:pPr>
+        <w:numPr>
+          <w:ilvl w:val="0"/>
+          <w:numId w:val="1011"/>
         </w:numPr>
         <w:pStyle w:val="Compact"/>
       </w:pPr>
@@ -543,7 +728,7 @@
       <w:pPr>
         <w:numPr>
           <w:ilvl w:val="1"/>
-          <w:numId w:val="1011"/>
+          <w:numId w:val="1012"/>
         </w:numPr>
         <w:pStyle w:val="Compact"/>
       </w:pPr>
@@ -555,11 +740,11 @@
       <w:pPr>
         <w:numPr>
           <w:ilvl w:val="1"/>
-          <w:numId w:val="1011"/>
-        </w:numPr>
-        <w:pStyle w:val="Compact"/>
-      </w:pPr>
-      <w:hyperlink r:id="rId39">
+          <w:numId w:val="1012"/>
+        </w:numPr>
+        <w:pStyle w:val="Compact"/>
+      </w:pPr>
+      <w:hyperlink r:id="rId46">
         <w:r>
           <w:rPr>
             <w:rStyle w:val="Hyperlink"/>
@@ -569,17 +754,44 @@
       </w:hyperlink>
     </w:p>
     <w:p>
+      <w:pPr>
+        <w:numPr>
+          <w:ilvl w:val="1"/>
+          <w:numId w:val="1012"/>
+        </w:numPr>
+        <w:pStyle w:val="Compact"/>
+      </w:pPr>
+      <w:hyperlink r:id="rId47">
+        <w:r>
+          <w:rPr>
+            <w:rStyle w:val="Hyperlink"/>
+          </w:rPr>
+          <w:t xml:space="preserve">Open Source ASN.1 Compiler: asn1c 0.9.28</w:t>
+        </w:r>
+      </w:hyperlink>
+    </w:p>
+    <w:p>
       <w:r>
         <w:pict>
           <v:rect style="width:0;height:1.5pt" o:hralign="center" o:hrstd="t" o:hr="t"/>
         </w:pict>
       </w:r>
     </w:p>
-    <w:p>
-      <w:pPr>
-        <w:numPr>
-          <w:ilvl w:val="0"/>
-          <w:numId w:val="1012"/>
+    <w:bookmarkEnd w:id="48"/>
+    <w:bookmarkStart w:id="49" w:name="industrial-data-standards---telco"/>
+    <w:p>
+      <w:pPr>
+        <w:pStyle w:val="Heading3"/>
+      </w:pPr>
+      <w:r>
+        <w:t xml:space="preserve">Industrial Data Standards - Telco</w:t>
+      </w:r>
+    </w:p>
+    <w:p>
+      <w:pPr>
+        <w:numPr>
+          <w:ilvl w:val="0"/>
+          <w:numId w:val="1013"/>
         </w:numPr>
       </w:pPr>
       <w:r>
@@ -590,7 +802,7 @@
       <w:pPr>
         <w:numPr>
           <w:ilvl w:val="1"/>
-          <w:numId w:val="1013"/>
+          <w:numId w:val="1014"/>
         </w:numPr>
         <w:pStyle w:val="Compact"/>
       </w:pPr>
@@ -605,11 +817,21 @@
         </w:pict>
       </w:r>
     </w:p>
-    <w:p>
-      <w:pPr>
-        <w:numPr>
-          <w:ilvl w:val="0"/>
-          <w:numId w:val="1014"/>
+    <w:bookmarkEnd w:id="49"/>
+    <w:bookmarkStart w:id="51" w:name="industrial-data-standards---payment"/>
+    <w:p>
+      <w:pPr>
+        <w:pStyle w:val="Heading3"/>
+      </w:pPr>
+      <w:r>
+        <w:t xml:space="preserve">Industrial Data Standards - Payment</w:t>
+      </w:r>
+    </w:p>
+    <w:p>
+      <w:pPr>
+        <w:numPr>
+          <w:ilvl w:val="0"/>
+          <w:numId w:val="1015"/>
         </w:numPr>
         <w:pStyle w:val="Compact"/>
       </w:pPr>
@@ -621,11 +843,11 @@
       <w:pPr>
         <w:numPr>
           <w:ilvl w:val="1"/>
-          <w:numId w:val="1015"/>
-        </w:numPr>
-        <w:pStyle w:val="Compact"/>
-      </w:pPr>
-      <w:hyperlink r:id="rId40">
+          <w:numId w:val="1016"/>
+        </w:numPr>
+        <w:pStyle w:val="Compact"/>
+      </w:pPr>
+      <w:hyperlink r:id="rId50">
         <w:r>
           <w:rPr>
             <w:rStyle w:val="Hyperlink"/>
@@ -638,7 +860,7 @@
       <w:pPr>
         <w:numPr>
           <w:ilvl w:val="1"/>
-          <w:numId w:val="1015"/>
+          <w:numId w:val="1016"/>
         </w:numPr>
         <w:pStyle w:val="Compact"/>
       </w:pPr>
@@ -653,26 +875,441 @@
         </w:pict>
       </w:r>
     </w:p>
+    <w:bookmarkEnd w:id="51"/>
+    <w:bookmarkStart w:id="54" w:name="industrial-data-standards---telco-1"/>
+    <w:p>
+      <w:pPr>
+        <w:pStyle w:val="Heading3"/>
+      </w:pPr>
+      <w:r>
+        <w:t xml:space="preserve">Industrial Data Standards - Telco</w:t>
+      </w:r>
+    </w:p>
+    <w:bookmarkStart w:id="52" w:name="asn.1-standartları"/>
+    <w:p>
+      <w:pPr>
+        <w:pStyle w:val="Heading4"/>
+      </w:pPr>
+      <w:r>
+        <w:t xml:space="preserve">ASN.1 Standartları</w:t>
+      </w:r>
+    </w:p>
+    <w:p>
+      <w:pPr>
+        <w:numPr>
+          <w:ilvl w:val="0"/>
+          <w:numId w:val="1017"/>
+        </w:numPr>
+        <w:pStyle w:val="Compact"/>
+      </w:pPr>
+      <w:r>
+        <w:t xml:space="preserve">ETSI</w:t>
+      </w:r>
+    </w:p>
+    <w:p>
+      <w:pPr>
+        <w:numPr>
+          <w:ilvl w:val="1"/>
+          <w:numId w:val="1018"/>
+        </w:numPr>
+        <w:pStyle w:val="Compact"/>
+      </w:pPr>
+      <w:r>
+        <w:t xml:space="preserve">https://portal.etsi.org/Services/Centre-for-Testing-Interoperability/ETSI-Approach/Specification-Languages/ASN1</w:t>
+      </w:r>
+    </w:p>
+    <w:p>
+      <w:pPr>
+        <w:numPr>
+          <w:ilvl w:val="0"/>
+          <w:numId w:val="1017"/>
+        </w:numPr>
+        <w:pStyle w:val="Compact"/>
+      </w:pPr>
+      <w:r>
+        <w:t xml:space="preserve">ITU-T</w:t>
+      </w:r>
+    </w:p>
+    <w:p>
+      <w:pPr>
+        <w:numPr>
+          <w:ilvl w:val="1"/>
+          <w:numId w:val="1019"/>
+        </w:numPr>
+        <w:pStyle w:val="Compact"/>
+      </w:pPr>
+      <w:r>
+        <w:t xml:space="preserve">https://www.itu.int/ITU-T/recommendations/fl.aspx?lang=1</w:t>
+      </w:r>
+    </w:p>
+    <w:p>
+      <w:pPr>
+        <w:numPr>
+          <w:ilvl w:val="0"/>
+          <w:numId w:val="1017"/>
+        </w:numPr>
+        <w:pStyle w:val="Compact"/>
+      </w:pPr>
+      <w:r>
+        <w:t xml:space="preserve">ASN.1 Book</w:t>
+      </w:r>
+    </w:p>
+    <w:p>
+      <w:pPr>
+        <w:numPr>
+          <w:ilvl w:val="1"/>
+          <w:numId w:val="1020"/>
+        </w:numPr>
+        <w:pStyle w:val="Compact"/>
+      </w:pPr>
+      <w:r>
+        <w:t xml:space="preserve">https://www.oss.com/asn1/resources/books-whitepapers-pubs/dubuisson-asn1-book.PDF</w:t>
+      </w:r>
+    </w:p>
+    <w:p>
+      <w:r>
+        <w:pict>
+          <v:rect style="width:0;height:1.5pt" o:hralign="center" o:hrstd="t" o:hr="t"/>
+        </w:pict>
+      </w:r>
+    </w:p>
+    <w:bookmarkEnd w:id="52"/>
+    <w:bookmarkStart w:id="53" w:name="network-measurement-results-data"/>
+    <w:p>
+      <w:pPr>
+        <w:pStyle w:val="Heading4"/>
+      </w:pPr>
+      <w:r>
+        <w:t xml:space="preserve">Network Measurement Results Data</w:t>
+      </w:r>
+    </w:p>
+    <w:p>
+      <w:pPr>
+        <w:numPr>
+          <w:ilvl w:val="0"/>
+          <w:numId w:val="1021"/>
+        </w:numPr>
+        <w:pStyle w:val="Compact"/>
+      </w:pPr>
+      <w:r>
+        <w:t xml:space="preserve">NMR   </w:t>
+      </w:r>
+    </w:p>
+    <w:p>
+      <w:pPr>
+        <w:numPr>
+          <w:ilvl w:val="1"/>
+          <w:numId w:val="1022"/>
+        </w:numPr>
+        <w:pStyle w:val="Compact"/>
+      </w:pPr>
+      <w:r>
+        <w:t xml:space="preserve">https://www.etsi.org/deliver/etsi_ts/101500_101599/101503/08.27.00_60/ts_101503v082700p.pdf</w:t>
+      </w:r>
+    </w:p>
+    <w:p>
+      <w:pPr>
+        <w:numPr>
+          <w:ilvl w:val="0"/>
+          <w:numId w:val="1021"/>
+        </w:numPr>
+        <w:pStyle w:val="Compact"/>
+      </w:pPr>
+      <w:r>
+        <w:t xml:space="preserve">GSM API</w:t>
+      </w:r>
+    </w:p>
+    <w:p>
+      <w:pPr>
+        <w:numPr>
+          <w:ilvl w:val="1"/>
+          <w:numId w:val="1023"/>
+        </w:numPr>
+        <w:pStyle w:val="Compact"/>
+      </w:pPr>
+      <w:r>
+        <w:t xml:space="preserve">https://www.etsi.org/deliver/etsi_ts/101400_101499/101476/08.04.01_60/ts_101476v080401p.pdf</w:t>
+      </w:r>
+    </w:p>
+    <w:p>
+      <w:pPr>
+        <w:numPr>
+          <w:ilvl w:val="0"/>
+          <w:numId w:val="1021"/>
+        </w:numPr>
+        <w:pStyle w:val="Compact"/>
+      </w:pPr>
+      <w:r>
+        <w:t xml:space="preserve">UTRAN</w:t>
+      </w:r>
+    </w:p>
+    <w:p>
+      <w:pPr>
+        <w:numPr>
+          <w:ilvl w:val="1"/>
+          <w:numId w:val="1024"/>
+        </w:numPr>
+        <w:pStyle w:val="Compact"/>
+      </w:pPr>
+      <w:r>
+        <w:t xml:space="preserve">https://www.etsi.org/deliver/etsi_ts/125300_125399/125331/13.01.00_60/ts_125331v130100p.pdf</w:t>
+      </w:r>
+    </w:p>
+    <w:p>
+      <w:pPr>
+        <w:numPr>
+          <w:ilvl w:val="0"/>
+          <w:numId w:val="1021"/>
+        </w:numPr>
+        <w:pStyle w:val="Compact"/>
+      </w:pPr>
+      <w:r>
+        <w:t xml:space="preserve">E-UTRAN</w:t>
+      </w:r>
+    </w:p>
+    <w:p>
+      <w:pPr>
+        <w:numPr>
+          <w:ilvl w:val="1"/>
+          <w:numId w:val="1025"/>
+        </w:numPr>
+        <w:pStyle w:val="Compact"/>
+      </w:pPr>
+      <w:r>
+        <w:t xml:space="preserve">https://www.etsi.org/deliver/etsi_ts/136300_136399/136331/15.03.00_60/ts_136331v150300p.pdf</w:t>
+      </w:r>
+    </w:p>
+    <w:p>
+      <w:r>
+        <w:pict>
+          <v:rect style="width:0;height:1.5pt" o:hralign="center" o:hrstd="t" o:hr="t"/>
+        </w:pict>
+      </w:r>
+    </w:p>
+    <w:bookmarkEnd w:id="53"/>
+    <w:bookmarkEnd w:id="54"/>
+    <w:bookmarkStart w:id="57" w:name="open-source-5g-projects"/>
+    <w:p>
+      <w:pPr>
+        <w:pStyle w:val="Heading3"/>
+      </w:pPr>
+      <w:r>
+        <w:t xml:space="preserve">Open Source 5G Projects</w:t>
+      </w:r>
+    </w:p>
+    <w:p>
+      <w:pPr>
+        <w:numPr>
+          <w:ilvl w:val="0"/>
+          <w:numId w:val="1026"/>
+        </w:numPr>
+      </w:pPr>
+      <w:hyperlink r:id="rId55">
+        <w:r>
+          <w:rPr>
+            <w:rStyle w:val="Hyperlink"/>
+          </w:rPr>
+          <w:t xml:space="preserve">https://open5gs.org/</w:t>
+        </w:r>
+      </w:hyperlink>
+    </w:p>
+    <w:p>
+      <w:pPr>
+        <w:numPr>
+          <w:ilvl w:val="0"/>
+          <w:numId w:val="1026"/>
+        </w:numPr>
+      </w:pPr>
+      <w:hyperlink r:id="rId56">
+        <w:r>
+          <w:rPr>
+            <w:rStyle w:val="Hyperlink"/>
+          </w:rPr>
+          <w:t xml:space="preserve">5g nr development and setup · Wiki · oai / openairinterface5G · GitLab</w:t>
+        </w:r>
+      </w:hyperlink>
+    </w:p>
+    <w:p>
+      <w:r>
+        <w:pict>
+          <v:rect style="width:0;height:1.5pt" o:hralign="center" o:hrstd="t" o:hr="t"/>
+        </w:pict>
+      </w:r>
+    </w:p>
+    <w:bookmarkEnd w:id="57"/>
+    <w:bookmarkStart w:id="60" w:name="open-api"/>
+    <w:p>
+      <w:pPr>
+        <w:pStyle w:val="Heading3"/>
+      </w:pPr>
+      <w:r>
+        <w:t xml:space="preserve">OPEN API</w:t>
+      </w:r>
+    </w:p>
+    <w:p>
+      <w:pPr>
+        <w:numPr>
+          <w:ilvl w:val="0"/>
+          <w:numId w:val="1027"/>
+        </w:numPr>
+        <w:pStyle w:val="Compact"/>
+      </w:pPr>
+      <w:r>
+        <w:t xml:space="preserve">Open API Generator</w:t>
+      </w:r>
+    </w:p>
+    <w:p>
+      <w:pPr>
+        <w:numPr>
+          <w:ilvl w:val="1"/>
+          <w:numId w:val="1028"/>
+        </w:numPr>
+        <w:pStyle w:val="Compact"/>
+      </w:pPr>
+      <w:hyperlink r:id="rId58">
+        <w:r>
+          <w:rPr>
+            <w:rStyle w:val="Hyperlink"/>
+          </w:rPr>
+          <w:t xml:space="preserve">https://openapi-generator.tech/</w:t>
+        </w:r>
+      </w:hyperlink>
+    </w:p>
+    <w:p>
+      <w:pPr>
+        <w:numPr>
+          <w:ilvl w:val="0"/>
+          <w:numId w:val="1027"/>
+        </w:numPr>
+        <w:pStyle w:val="Compact"/>
+      </w:pPr>
+      <w:r>
+        <w:t xml:space="preserve">Open API Yaml Configurations</w:t>
+      </w:r>
+    </w:p>
+    <w:p>
+      <w:pPr>
+        <w:numPr>
+          <w:ilvl w:val="1"/>
+          <w:numId w:val="1029"/>
+        </w:numPr>
+        <w:pStyle w:val="Compact"/>
+      </w:pPr>
+      <w:hyperlink r:id="rId59">
+        <w:r>
+          <w:rPr>
+            <w:rStyle w:val="Hyperlink"/>
+          </w:rPr>
+          <w:t xml:space="preserve">GitHub - jdegre/5GC_APIs: RESTful APIs of main Network Functions in the 3GPP 5G Core Network</w:t>
+        </w:r>
+      </w:hyperlink>
+    </w:p>
+    <w:p>
+      <w:pPr>
+        <w:numPr>
+          <w:ilvl w:val="0"/>
+          <w:numId w:val="1027"/>
+        </w:numPr>
+        <w:pStyle w:val="Compact"/>
+      </w:pPr>
+      <w:r>
+        <w:t xml:space="preserve">Open API AUSF Yaml Configuration</w:t>
+      </w:r>
+    </w:p>
+    <w:p>
+      <w:pPr>
+        <w:numPr>
+          <w:ilvl w:val="1"/>
+          <w:numId w:val="1030"/>
+        </w:numPr>
+        <w:pStyle w:val="Compact"/>
+      </w:pPr>
+      <w:r>
+        <w:t xml:space="preserve">https://www.etsi.org/deliver/etsi_TS/129500_129599/129509/17.06.00_60/ts_129509v170600p.pdf</w:t>
+      </w:r>
+    </w:p>
+    <w:p>
+      <w:pPr>
+        <w:numPr>
+          <w:ilvl w:val="1"/>
+          <w:numId w:val="1030"/>
+        </w:numPr>
+        <w:pStyle w:val="Compact"/>
+      </w:pPr>
+      <w:r>
+        <w:t xml:space="preserve">https://www.etsi.org/deliver/etsi_TS/129500_129599/129509/17.06.00_60/ts_129509v170600p0.zip</w:t>
+      </w:r>
+    </w:p>
+    <w:p>
+      <w:r>
+        <w:pict>
+          <v:rect style="width:0;height:1.5pt" o:hralign="center" o:hrstd="t" o:hr="t"/>
+        </w:pict>
+      </w:r>
+    </w:p>
     <w:p>
       <w:pPr>
         <w:pStyle w:val="FirstParagraph"/>
       </w:pPr>
-      <w:r>
-        <w:t xml:space="preserve">Week-1 End</w:t>
-      </w:r>
-    </w:p>
-    <w:bookmarkEnd w:id="41"/>
-    <w:bookmarkEnd w:id="42"/>
-    <w:bookmarkStart w:id="43" w:name="week-1-end"/>
-    <w:p>
-      <w:pPr>
-        <w:pStyle w:val="Heading1"/>
-      </w:pPr>
-      <w:r>
-        <w:t xml:space="preserve">Week-1 End</w:t>
-      </w:r>
-    </w:p>
-    <w:bookmarkEnd w:id="43"/>
+      <m:oMathPara>
+        <m:oMathParaPr>
+          <m:jc m:val="center"/>
+        </m:oMathParaPr>
+        <m:oMath>
+          <m:r>
+            <m:t>E</m:t>
+          </m:r>
+          <m:r>
+            <m:t>n</m:t>
+          </m:r>
+          <m:r>
+            <m:t>d</m:t>
+          </m:r>
+          <m:r>
+            <m:rPr>
+              <m:sty m:val="p"/>
+            </m:rPr>
+            <m:t>−</m:t>
+          </m:r>
+          <m:r>
+            <m:t>o</m:t>
+          </m:r>
+          <m:r>
+            <m:t>f</m:t>
+          </m:r>
+          <m:r>
+            <m:rPr>
+              <m:sty m:val="p"/>
+            </m:rPr>
+            <m:t>−</m:t>
+          </m:r>
+          <m:r>
+            <m:t>W</m:t>
+          </m:r>
+          <m:r>
+            <m:t>e</m:t>
+          </m:r>
+          <m:r>
+            <m:t>e</m:t>
+          </m:r>
+          <m:r>
+            <m:t>k</m:t>
+          </m:r>
+          <m:r>
+            <m:rPr>
+              <m:sty m:val="p"/>
+            </m:rPr>
+            <m:t>−</m:t>
+          </m:r>
+          <m:r>
+            <m:t>1</m:t>
+          </m:r>
+        </m:oMath>
+      </m:oMathPara>
+    </w:p>
+    <w:bookmarkEnd w:id="60"/>
+    <w:bookmarkEnd w:id="61"/>
+    <w:bookmarkEnd w:id="62"/>
     <w:sectPr/>
   </w:body>
 </w:document>
@@ -901,6 +1538,51 @@
     <w:abstractNumId w:val="991"/>
   </w:num>
   <w:num w:numId="1015">
+    <w:abstractNumId w:val="991"/>
+  </w:num>
+  <w:num w:numId="1016">
+    <w:abstractNumId w:val="991"/>
+  </w:num>
+  <w:num w:numId="1017">
+    <w:abstractNumId w:val="991"/>
+  </w:num>
+  <w:num w:numId="1018">
+    <w:abstractNumId w:val="991"/>
+  </w:num>
+  <w:num w:numId="1019">
+    <w:abstractNumId w:val="991"/>
+  </w:num>
+  <w:num w:numId="1020">
+    <w:abstractNumId w:val="991"/>
+  </w:num>
+  <w:num w:numId="1021">
+    <w:abstractNumId w:val="991"/>
+  </w:num>
+  <w:num w:numId="1022">
+    <w:abstractNumId w:val="991"/>
+  </w:num>
+  <w:num w:numId="1023">
+    <w:abstractNumId w:val="991"/>
+  </w:num>
+  <w:num w:numId="1024">
+    <w:abstractNumId w:val="991"/>
+  </w:num>
+  <w:num w:numId="1025">
+    <w:abstractNumId w:val="991"/>
+  </w:num>
+  <w:num w:numId="1026">
+    <w:abstractNumId w:val="991"/>
+  </w:num>
+  <w:num w:numId="1027">
+    <w:abstractNumId w:val="991"/>
+  </w:num>
+  <w:num w:numId="1028">
+    <w:abstractNumId w:val="991"/>
+  </w:num>
+  <w:num w:numId="1029">
+    <w:abstractNumId w:val="991"/>
+  </w:num>
+  <w:num w:numId="1030">
     <w:abstractNumId w:val="991"/>
   </w:num>
 </w:numbering>

</xml_diff>